<commit_message>
corrected some little errors
</commit_message>
<xml_diff>
--- a/text/retirement rules.docx
+++ b/text/retirement rules.docx
@@ -200,6 +200,16 @@
               </w:rPr>
               <w:t>Austria</w:t>
             </w:r>
+            <w:r>
+              <w:rPr>
+                <w:b/>
+                <w:bCs/>
+                <w:sz w:val="20"/>
+                <w:szCs w:val="18"/>
+                <w:lang w:val="en-US"/>
+              </w:rPr>
+              <w:t>*</w:t>
+            </w:r>
           </w:p>
         </w:tc>
         <w:tc>
@@ -410,6 +420,14 @@
               </w:rPr>
               <w:t xml:space="preserve"> 62 </w:t>
             </w:r>
+            <w:r>
+              <w:rPr>
+                <w:sz w:val="20"/>
+                <w:szCs w:val="18"/>
+                <w:lang w:val="en-US"/>
+              </w:rPr>
+              <w:t>for males; 57 for females</w:t>
+            </w:r>
           </w:p>
           <w:p>
             <w:pPr>
@@ -435,23 +453,7 @@
                 <w:szCs w:val="18"/>
                 <w:lang w:val="en-US"/>
               </w:rPr>
-              <w:t xml:space="preserve"> </w:t>
-            </w:r>
-            <w:r>
-              <w:rPr>
-                <w:sz w:val="20"/>
-                <w:szCs w:val="18"/>
-                <w:lang w:val="en-US"/>
-              </w:rPr>
-              <w:t>15</w:t>
-            </w:r>
-            <w:r>
-              <w:rPr>
-                <w:sz w:val="20"/>
-                <w:szCs w:val="18"/>
-                <w:lang w:val="en-US"/>
-              </w:rPr>
-              <w:t xml:space="preserve"> years</w:t>
+              <w:t xml:space="preserve"> 15 years</w:t>
             </w:r>
           </w:p>
         </w:tc>
@@ -612,15 +614,7 @@
                 <w:szCs w:val="18"/>
                 <w:lang w:val="en-US"/>
               </w:rPr>
-              <w:t xml:space="preserve">15 </w:t>
-            </w:r>
-            <w:r>
-              <w:rPr>
-                <w:sz w:val="20"/>
-                <w:szCs w:val="18"/>
-                <w:lang w:val="en-US"/>
-              </w:rPr>
-              <w:t>years</w:t>
+              <w:t>15 years</w:t>
             </w:r>
           </w:p>
           <w:p>
@@ -670,15 +664,23 @@
                 <w:szCs w:val="18"/>
                 <w:lang w:val="en-US"/>
               </w:rPr>
-              <w:t xml:space="preserve"> 62 </w:t>
-            </w:r>
-          </w:p>
-          <w:p>
-            <w:pPr>
-              <w:rPr>
-                <w:sz w:val="20"/>
-                <w:szCs w:val="18"/>
-                <w:lang w:val="en-US"/>
+              <w:t xml:space="preserve"> 6</w:t>
+            </w:r>
+            <w:r>
+              <w:rPr>
+                <w:sz w:val="20"/>
+                <w:szCs w:val="18"/>
+                <w:lang w:val="en-US"/>
+              </w:rPr>
+              <w:t>4 for males; 59 for females</w:t>
+            </w:r>
+          </w:p>
+          <w:p>
+            <w:pPr>
+              <w:rPr>
+                <w:sz w:val="20"/>
+                <w:szCs w:val="18"/>
+                <w:lang w:val="ru-RU"/>
               </w:rPr>
             </w:pPr>
             <w:r>
@@ -843,23 +845,7 @@
                 <w:szCs w:val="18"/>
                 <w:lang w:val="en-US"/>
               </w:rPr>
-              <w:t xml:space="preserve"> 6</w:t>
-            </w:r>
-            <w:r>
-              <w:rPr>
-                <w:sz w:val="20"/>
-                <w:szCs w:val="18"/>
-                <w:lang w:val="en-US"/>
-              </w:rPr>
-              <w:t>0</w:t>
-            </w:r>
-            <w:r>
-              <w:rPr>
-                <w:sz w:val="20"/>
-                <w:szCs w:val="18"/>
-                <w:lang w:val="en-US"/>
-              </w:rPr>
-              <w:t xml:space="preserve"> </w:t>
+              <w:t xml:space="preserve"> 60 </w:t>
             </w:r>
           </w:p>
           <w:p>
@@ -886,23 +872,7 @@
                 <w:szCs w:val="18"/>
                 <w:lang w:val="en-US"/>
               </w:rPr>
-              <w:t xml:space="preserve"> </w:t>
-            </w:r>
-            <w:r>
-              <w:rPr>
-                <w:sz w:val="20"/>
-                <w:szCs w:val="18"/>
-                <w:lang w:val="en-US"/>
-              </w:rPr>
-              <w:t>3</w:t>
-            </w:r>
-            <w:r>
-              <w:rPr>
-                <w:sz w:val="20"/>
-                <w:szCs w:val="18"/>
-                <w:lang w:val="en-US"/>
-              </w:rPr>
-              <w:t>5 years</w:t>
+              <w:t xml:space="preserve"> 35 years</w:t>
             </w:r>
           </w:p>
         </w:tc>
@@ -1789,47 +1759,7 @@
                 <w:szCs w:val="18"/>
                 <w:lang w:val="en-US"/>
               </w:rPr>
-              <w:t xml:space="preserve">3 years before </w:t>
-            </w:r>
-            <w:r>
-              <w:rPr>
-                <w:sz w:val="20"/>
-                <w:szCs w:val="18"/>
-                <w:lang w:val="en-US"/>
-              </w:rPr>
-              <w:t xml:space="preserve">the </w:t>
-            </w:r>
-            <w:r>
-              <w:rPr>
-                <w:sz w:val="20"/>
-                <w:szCs w:val="18"/>
-                <w:lang w:val="en-US"/>
-              </w:rPr>
-              <w:t>standard pension age</w:t>
-            </w:r>
-            <w:r>
-              <w:rPr>
-                <w:sz w:val="20"/>
-                <w:szCs w:val="18"/>
-                <w:lang w:val="en-US"/>
-              </w:rPr>
-              <w:t xml:space="preserve"> if it is less than 63 (up to 5 </w:t>
-            </w:r>
-            <w:r>
-              <w:rPr>
-                <w:sz w:val="20"/>
-                <w:szCs w:val="18"/>
-                <w:lang w:val="en-US"/>
-              </w:rPr>
-              <w:t>years before if it is</w:t>
-            </w:r>
-            <w:r>
-              <w:rPr>
-                <w:sz w:val="20"/>
-                <w:szCs w:val="18"/>
-                <w:lang w:val="en-US"/>
-              </w:rPr>
-              <w:t xml:space="preserve"> 63 or more)</w:t>
+              <w:t>3 years before the standard pension age if it is less than 63 (up to 5 years before if it is 63 or more)</w:t>
             </w:r>
             <w:r>
               <w:rPr>
@@ -1872,15 +1802,7 @@
                 <w:szCs w:val="18"/>
                 <w:lang w:val="en-US"/>
               </w:rPr>
-              <w:t>31</w:t>
-            </w:r>
-            <w:r>
-              <w:rPr>
-                <w:sz w:val="20"/>
-                <w:szCs w:val="18"/>
-                <w:lang w:val="en-US"/>
-              </w:rPr>
-              <w:t xml:space="preserve"> </w:t>
+              <w:t xml:space="preserve">31 </w:t>
             </w:r>
             <w:r>
               <w:rPr>
@@ -2326,15 +2248,7 @@
                 <w:szCs w:val="18"/>
                 <w:lang w:val="en-US"/>
               </w:rPr>
-              <w:t xml:space="preserve"> </w:t>
-            </w:r>
-            <w:r>
-              <w:rPr>
-                <w:sz w:val="20"/>
-                <w:szCs w:val="18"/>
-                <w:lang w:val="en-US"/>
-              </w:rPr>
-              <w:t>up to 3 years before the standard pension age</w:t>
+              <w:t xml:space="preserve"> up to 3 years before the standard pension age</w:t>
             </w:r>
           </w:p>
           <w:p>
@@ -3344,6 +3258,7 @@
                 <w:iCs/>
                 <w:sz w:val="20"/>
                 <w:szCs w:val="18"/>
+                <w:lang w:val="en-US"/>
               </w:rPr>
             </w:pPr>
             <w:r>
@@ -3878,7 +3793,7 @@
                 <w:iCs/>
                 <w:sz w:val="20"/>
                 <w:szCs w:val="18"/>
-                <w:lang w:val="ru-RU"/>
+                <w:lang w:val="en-US"/>
               </w:rPr>
             </w:pPr>
             <w:r>
@@ -4220,15 +4135,7 @@
                 <w:szCs w:val="18"/>
                 <w:lang w:val="en-US"/>
               </w:rPr>
-              <w:t>for males</w:t>
-            </w:r>
-            <w:r>
-              <w:rPr>
-                <w:sz w:val="20"/>
-                <w:szCs w:val="18"/>
-                <w:lang w:val="en-US"/>
-              </w:rPr>
-              <w:t xml:space="preserve"> if </w:t>
+              <w:t xml:space="preserve">for males if </w:t>
             </w:r>
             <w:r>
               <w:rPr>
@@ -4244,15 +4151,7 @@
                 <w:szCs w:val="18"/>
                 <w:lang w:val="en-US"/>
               </w:rPr>
-              <w:t xml:space="preserve"> </w:t>
-            </w:r>
-            <w:r>
-              <w:rPr>
-                <w:sz w:val="20"/>
-                <w:szCs w:val="18"/>
-                <w:lang w:val="en-US"/>
-              </w:rPr>
-              <w:t xml:space="preserve">of contributions; any age for females if </w:t>
+              <w:t xml:space="preserve"> of contributions; any age for females if </w:t>
             </w:r>
             <w:r>
               <w:rPr>
@@ -4268,15 +4167,7 @@
                 <w:szCs w:val="18"/>
                 <w:lang w:val="en-US"/>
               </w:rPr>
-              <w:t xml:space="preserve"> </w:t>
-            </w:r>
-            <w:r>
-              <w:rPr>
-                <w:sz w:val="20"/>
-                <w:szCs w:val="18"/>
-                <w:lang w:val="en-US"/>
-              </w:rPr>
-              <w:t>of contributions</w:t>
+              <w:t xml:space="preserve"> of contributions</w:t>
             </w:r>
           </w:p>
         </w:tc>
@@ -4622,27 +4513,7 @@
                 <w:lang w:val="en-US"/>
               </w:rPr>
               <w:lastRenderedPageBreak/>
-              <w:t>C</w:t>
-            </w:r>
-            <w:r>
-              <w:rPr>
-                <w:i/>
-                <w:iCs/>
-                <w:sz w:val="20"/>
-                <w:szCs w:val="18"/>
-                <w:lang w:val="en-US"/>
-              </w:rPr>
-              <w:t>ontributions</w:t>
-            </w:r>
-            <w:r>
-              <w:rPr>
-                <w:i/>
-                <w:iCs/>
-                <w:sz w:val="20"/>
-                <w:szCs w:val="18"/>
-                <w:lang w:val="en-US"/>
-              </w:rPr>
-              <w:t xml:space="preserve">: </w:t>
+              <w:t xml:space="preserve">Contributions: </w:t>
             </w:r>
             <w:r>
               <w:rPr>
@@ -4737,15 +4608,7 @@
                 <w:szCs w:val="18"/>
                 <w:lang w:val="en-US"/>
               </w:rPr>
-              <w:t xml:space="preserve"> </w:t>
-            </w:r>
-            <w:r>
-              <w:rPr>
-                <w:sz w:val="20"/>
-                <w:szCs w:val="18"/>
-                <w:lang w:val="en-US"/>
-              </w:rPr>
-              <w:t>40 years</w:t>
+              <w:t xml:space="preserve"> 40 years</w:t>
             </w:r>
           </w:p>
         </w:tc>
@@ -4965,20 +4828,22 @@
           <w:p>
             <w:pPr>
               <w:rPr>
-                <w:sz w:val="20"/>
-                <w:szCs w:val="18"/>
-                <w:lang w:val="en-US"/>
-              </w:rPr>
-            </w:pPr>
-            <w:r>
-              <w:rPr>
-                <w:i/>
-                <w:iCs/>
-                <w:sz w:val="20"/>
-                <w:szCs w:val="18"/>
-                <w:lang w:val="en-US"/>
-              </w:rPr>
-              <w:t xml:space="preserve">Age and contributions: </w:t>
+                <w:i/>
+                <w:iCs/>
+                <w:sz w:val="20"/>
+                <w:szCs w:val="18"/>
+                <w:lang w:val="en-US"/>
+              </w:rPr>
+            </w:pPr>
+            <w:r>
+              <w:rPr>
+                <w:i/>
+                <w:iCs/>
+                <w:sz w:val="20"/>
+                <w:szCs w:val="18"/>
+                <w:lang w:val="en-US"/>
+              </w:rPr>
+              <w:t xml:space="preserve">Age: </w:t>
             </w:r>
             <w:r>
               <w:rPr>
@@ -4994,71 +4859,54 @@
                 <w:szCs w:val="18"/>
                 <w:lang w:val="en-US"/>
               </w:rPr>
-              <w:t xml:space="preserve">if </w:t>
-            </w:r>
-            <w:r>
-              <w:rPr>
-                <w:sz w:val="20"/>
-                <w:szCs w:val="18"/>
-                <w:lang w:val="en-US"/>
-              </w:rPr>
-              <w:t>35 years and 9 months of contributions</w:t>
-            </w:r>
-            <w:r>
-              <w:rPr>
-                <w:sz w:val="20"/>
-                <w:szCs w:val="18"/>
-                <w:lang w:val="en-US"/>
-              </w:rPr>
-              <w:t>;</w:t>
-            </w:r>
-            <w:r>
-              <w:rPr>
-                <w:sz w:val="20"/>
-                <w:szCs w:val="18"/>
-                <w:lang w:val="en-US"/>
-              </w:rPr>
-              <w:t xml:space="preserve"> </w:t>
-            </w:r>
-            <w:r>
-              <w:rPr>
-                <w:sz w:val="20"/>
-                <w:szCs w:val="18"/>
-                <w:lang w:val="en-US"/>
-              </w:rPr>
-              <w:t xml:space="preserve">65 years and </w:t>
-            </w:r>
-            <w:r>
-              <w:rPr>
-                <w:sz w:val="20"/>
-                <w:szCs w:val="18"/>
-                <w:lang w:val="en-US"/>
-              </w:rPr>
-              <w:t>3</w:t>
-            </w:r>
-            <w:r>
-              <w:rPr>
-                <w:sz w:val="20"/>
-                <w:szCs w:val="18"/>
-                <w:lang w:val="en-US"/>
-              </w:rPr>
-              <w:t xml:space="preserve"> months </w:t>
-            </w:r>
-            <w:r>
-              <w:rPr>
-                <w:sz w:val="20"/>
-                <w:szCs w:val="18"/>
-                <w:lang w:val="en-US"/>
-              </w:rPr>
-              <w:t xml:space="preserve">if </w:t>
-            </w:r>
-            <w:r>
-              <w:rPr>
-                <w:sz w:val="20"/>
-                <w:szCs w:val="18"/>
-                <w:lang w:val="en-US"/>
-              </w:rPr>
-              <w:t>15 years of contributions</w:t>
+              <w:t>and 3 months</w:t>
+            </w:r>
+          </w:p>
+          <w:p>
+            <w:pPr>
+              <w:rPr>
+                <w:sz w:val="20"/>
+                <w:szCs w:val="18"/>
+                <w:lang w:val="en-US"/>
+              </w:rPr>
+            </w:pPr>
+            <w:r>
+              <w:rPr>
+                <w:i/>
+                <w:iCs/>
+                <w:sz w:val="20"/>
+                <w:szCs w:val="18"/>
+                <w:lang w:val="en-US"/>
+              </w:rPr>
+              <w:t>Contributions</w:t>
+            </w:r>
+            <w:r>
+              <w:rPr>
+                <w:i/>
+                <w:iCs/>
+                <w:sz w:val="20"/>
+                <w:szCs w:val="18"/>
+                <w:lang w:val="en-US"/>
+              </w:rPr>
+              <w:t xml:space="preserve">: </w:t>
+            </w:r>
+            <w:r>
+              <w:rPr>
+                <w:i/>
+                <w:iCs/>
+                <w:sz w:val="20"/>
+                <w:szCs w:val="18"/>
+                <w:lang w:val="en-US"/>
+              </w:rPr>
+              <w:t>1</w:t>
+            </w:r>
+            <w:r>
+              <w:rPr>
+                <w:sz w:val="20"/>
+                <w:szCs w:val="18"/>
+                <w:lang w:val="en-US"/>
+              </w:rPr>
+              <w:t>5 years</w:t>
             </w:r>
           </w:p>
           <w:p>

</xml_diff>

<commit_message>
added 6 new countries present only in one wave
</commit_message>
<xml_diff>
--- a/text/retirement rules.docx
+++ b/text/retirement rules.docx
@@ -5620,6 +5620,2685 @@
       </w:r>
     </w:p>
     <w:p/>
+    <w:p/>
+    <w:p/>
+    <w:p/>
+    <w:p/>
+    <w:p/>
+    <w:p/>
+    <w:p/>
+    <w:p/>
+    <w:p/>
+    <w:p/>
+    <w:p/>
+    <w:p/>
+    <w:tbl>
+      <w:tblPr>
+        <w:tblStyle w:val="Grilledutableau"/>
+        <w:tblW w:w="0" w:type="auto"/>
+        <w:jc w:val="center"/>
+        <w:tblBorders>
+          <w:top w:val="none" w:sz="0" w:space="0" w:color="auto"/>
+          <w:left w:val="none" w:sz="0" w:space="0" w:color="auto"/>
+          <w:bottom w:val="none" w:sz="0" w:space="0" w:color="auto"/>
+          <w:right w:val="none" w:sz="0" w:space="0" w:color="auto"/>
+          <w:insideH w:val="none" w:sz="0" w:space="0" w:color="auto"/>
+          <w:insideV w:val="none" w:sz="0" w:space="0" w:color="auto"/>
+        </w:tblBorders>
+        <w:tblLook w:val="04A0" w:firstRow="1" w:lastRow="0" w:firstColumn="1" w:lastColumn="0" w:noHBand="0" w:noVBand="1"/>
+      </w:tblPr>
+      <w:tblGrid>
+        <w:gridCol w:w="1696"/>
+        <w:gridCol w:w="3686"/>
+        <w:gridCol w:w="3680"/>
+      </w:tblGrid>
+      <w:tr>
+        <w:trPr>
+          <w:jc w:val="center"/>
+        </w:trPr>
+        <w:tc>
+          <w:tcPr>
+            <w:tcW w:w="1696" w:type="dxa"/>
+            <w:tcBorders>
+              <w:top w:val="single" w:sz="12" w:space="0" w:color="auto"/>
+              <w:bottom w:val="single" w:sz="12" w:space="0" w:color="auto"/>
+            </w:tcBorders>
+          </w:tcPr>
+          <w:p>
+            <w:pPr>
+              <w:jc w:val="center"/>
+              <w:rPr>
+                <w:b/>
+                <w:bCs/>
+                <w:sz w:val="20"/>
+                <w:szCs w:val="18"/>
+                <w:lang w:val="en-US"/>
+              </w:rPr>
+            </w:pPr>
+            <w:r>
+              <w:rPr>
+                <w:b/>
+                <w:bCs/>
+                <w:sz w:val="20"/>
+                <w:szCs w:val="18"/>
+                <w:lang w:val="en-US"/>
+              </w:rPr>
+              <w:lastRenderedPageBreak/>
+              <w:t>Country</w:t>
+            </w:r>
+          </w:p>
+        </w:tc>
+        <w:tc>
+          <w:tcPr>
+            <w:tcW w:w="3686" w:type="dxa"/>
+            <w:tcBorders>
+              <w:top w:val="single" w:sz="12" w:space="0" w:color="auto"/>
+              <w:bottom w:val="single" w:sz="12" w:space="0" w:color="auto"/>
+            </w:tcBorders>
+          </w:tcPr>
+          <w:p>
+            <w:pPr>
+              <w:jc w:val="center"/>
+              <w:rPr>
+                <w:b/>
+                <w:bCs/>
+                <w:sz w:val="20"/>
+                <w:szCs w:val="18"/>
+                <w:lang w:val="en-US"/>
+              </w:rPr>
+            </w:pPr>
+            <w:r>
+              <w:rPr>
+                <w:b/>
+                <w:bCs/>
+                <w:sz w:val="20"/>
+                <w:szCs w:val="18"/>
+                <w:lang w:val="en-US"/>
+              </w:rPr>
+              <w:t>2011</w:t>
+            </w:r>
+          </w:p>
+        </w:tc>
+        <w:tc>
+          <w:tcPr>
+            <w:tcW w:w="3680" w:type="dxa"/>
+            <w:tcBorders>
+              <w:top w:val="single" w:sz="12" w:space="0" w:color="auto"/>
+              <w:bottom w:val="single" w:sz="12" w:space="0" w:color="auto"/>
+            </w:tcBorders>
+          </w:tcPr>
+          <w:p>
+            <w:pPr>
+              <w:jc w:val="center"/>
+              <w:rPr>
+                <w:b/>
+                <w:bCs/>
+                <w:sz w:val="20"/>
+                <w:szCs w:val="18"/>
+                <w:lang w:val="en-US"/>
+              </w:rPr>
+            </w:pPr>
+            <w:r>
+              <w:rPr>
+                <w:b/>
+                <w:bCs/>
+                <w:sz w:val="20"/>
+                <w:szCs w:val="18"/>
+                <w:lang w:val="en-US"/>
+              </w:rPr>
+              <w:t>2015</w:t>
+            </w:r>
+          </w:p>
+        </w:tc>
+      </w:tr>
+      <w:tr>
+        <w:trPr>
+          <w:jc w:val="center"/>
+        </w:trPr>
+        <w:tc>
+          <w:tcPr>
+            <w:tcW w:w="1696" w:type="dxa"/>
+            <w:tcBorders>
+              <w:top w:val="single" w:sz="12" w:space="0" w:color="auto"/>
+            </w:tcBorders>
+          </w:tcPr>
+          <w:p>
+            <w:pPr>
+              <w:rPr>
+                <w:b/>
+                <w:bCs/>
+                <w:sz w:val="20"/>
+                <w:szCs w:val="18"/>
+                <w:lang w:val="en-US"/>
+              </w:rPr>
+            </w:pPr>
+            <w:r>
+              <w:rPr>
+                <w:b/>
+                <w:bCs/>
+                <w:sz w:val="20"/>
+                <w:szCs w:val="18"/>
+                <w:lang w:val="en-US"/>
+              </w:rPr>
+              <w:t>Hungary</w:t>
+            </w:r>
+          </w:p>
+        </w:tc>
+        <w:tc>
+          <w:tcPr>
+            <w:tcW w:w="3686" w:type="dxa"/>
+            <w:tcBorders>
+              <w:top w:val="single" w:sz="12" w:space="0" w:color="auto"/>
+            </w:tcBorders>
+          </w:tcPr>
+          <w:p>
+            <w:pPr>
+              <w:rPr>
+                <w:i/>
+                <w:iCs/>
+                <w:sz w:val="20"/>
+                <w:szCs w:val="18"/>
+                <w:u w:val="single"/>
+                <w:lang w:val="en-US"/>
+              </w:rPr>
+            </w:pPr>
+            <w:r>
+              <w:rPr>
+                <w:i/>
+                <w:iCs/>
+                <w:sz w:val="20"/>
+                <w:szCs w:val="18"/>
+                <w:u w:val="single"/>
+                <w:lang w:val="en-US"/>
+              </w:rPr>
+              <w:t>Standard pension</w:t>
+            </w:r>
+          </w:p>
+          <w:p>
+            <w:pPr>
+              <w:rPr>
+                <w:sz w:val="20"/>
+                <w:szCs w:val="18"/>
+                <w:lang w:val="en-US"/>
+              </w:rPr>
+            </w:pPr>
+            <w:r>
+              <w:rPr>
+                <w:i/>
+                <w:iCs/>
+                <w:sz w:val="20"/>
+                <w:szCs w:val="18"/>
+                <w:lang w:val="en-US"/>
+              </w:rPr>
+              <w:t>Age:</w:t>
+            </w:r>
+            <w:r>
+              <w:rPr>
+                <w:sz w:val="20"/>
+                <w:szCs w:val="18"/>
+                <w:lang w:val="en-US"/>
+              </w:rPr>
+              <w:t xml:space="preserve"> </w:t>
+            </w:r>
+            <w:r>
+              <w:rPr>
+                <w:sz w:val="20"/>
+                <w:szCs w:val="18"/>
+                <w:lang w:val="en-US"/>
+              </w:rPr>
+              <w:t>r</w:t>
+            </w:r>
+            <w:r>
+              <w:rPr>
+                <w:sz w:val="20"/>
+                <w:szCs w:val="18"/>
+                <w:lang w:val="en-US"/>
+              </w:rPr>
+              <w:t>etirement age is increased by 6 months for each age cohort, from 62 for those born before 1952 to 65 for those born in 1957 and after</w:t>
+            </w:r>
+          </w:p>
+          <w:p>
+            <w:pPr>
+              <w:rPr>
+                <w:sz w:val="20"/>
+                <w:szCs w:val="18"/>
+                <w:lang w:val="en-US"/>
+              </w:rPr>
+            </w:pPr>
+            <w:r>
+              <w:rPr>
+                <w:i/>
+                <w:iCs/>
+                <w:sz w:val="20"/>
+                <w:szCs w:val="18"/>
+                <w:lang w:val="en-US"/>
+              </w:rPr>
+              <w:t>Contributions:</w:t>
+            </w:r>
+            <w:r>
+              <w:rPr>
+                <w:sz w:val="20"/>
+                <w:szCs w:val="18"/>
+                <w:lang w:val="en-US"/>
+              </w:rPr>
+              <w:t xml:space="preserve"> 15 years</w:t>
+            </w:r>
+          </w:p>
+          <w:p>
+            <w:pPr>
+              <w:rPr>
+                <w:i/>
+                <w:iCs/>
+                <w:sz w:val="20"/>
+                <w:szCs w:val="18"/>
+                <w:u w:val="single"/>
+                <w:lang w:val="en-US"/>
+              </w:rPr>
+            </w:pPr>
+            <w:r>
+              <w:rPr>
+                <w:i/>
+                <w:iCs/>
+                <w:sz w:val="20"/>
+                <w:szCs w:val="18"/>
+                <w:u w:val="single"/>
+                <w:lang w:val="en-US"/>
+              </w:rPr>
+              <w:t>Early pension</w:t>
+            </w:r>
+          </w:p>
+          <w:p>
+            <w:pPr>
+              <w:rPr>
+                <w:sz w:val="20"/>
+                <w:szCs w:val="18"/>
+                <w:lang w:val="en-US"/>
+              </w:rPr>
+            </w:pPr>
+            <w:r>
+              <w:rPr>
+                <w:i/>
+                <w:iCs/>
+                <w:sz w:val="20"/>
+                <w:szCs w:val="18"/>
+                <w:lang w:val="en-US"/>
+              </w:rPr>
+              <w:t>Age</w:t>
+            </w:r>
+            <w:r>
+              <w:rPr>
+                <w:i/>
+                <w:iCs/>
+                <w:sz w:val="20"/>
+                <w:szCs w:val="18"/>
+                <w:lang w:val="en-US"/>
+              </w:rPr>
+              <w:t xml:space="preserve"> and contributions</w:t>
+            </w:r>
+            <w:r>
+              <w:rPr>
+                <w:i/>
+                <w:iCs/>
+                <w:sz w:val="20"/>
+                <w:szCs w:val="18"/>
+                <w:lang w:val="en-US"/>
+              </w:rPr>
+              <w:t>:</w:t>
+            </w:r>
+            <w:r>
+              <w:rPr>
+                <w:i/>
+                <w:iCs/>
+                <w:sz w:val="20"/>
+                <w:szCs w:val="18"/>
+                <w:lang w:val="en-US"/>
+              </w:rPr>
+              <w:t xml:space="preserve"> </w:t>
+            </w:r>
+            <w:r>
+              <w:rPr>
+                <w:sz w:val="20"/>
+                <w:szCs w:val="18"/>
+                <w:lang w:val="en-US"/>
+              </w:rPr>
+              <w:t>60</w:t>
+            </w:r>
+            <w:r>
+              <w:rPr>
+                <w:sz w:val="20"/>
+                <w:szCs w:val="18"/>
+                <w:lang w:val="en-US"/>
+              </w:rPr>
+              <w:t xml:space="preserve"> for males and any age for females</w:t>
+            </w:r>
+            <w:r>
+              <w:rPr>
+                <w:sz w:val="20"/>
+                <w:szCs w:val="18"/>
+                <w:lang w:val="en-US"/>
+              </w:rPr>
+              <w:t xml:space="preserve"> if</w:t>
+            </w:r>
+            <w:r>
+              <w:rPr>
+                <w:i/>
+                <w:iCs/>
+                <w:sz w:val="20"/>
+                <w:szCs w:val="18"/>
+                <w:lang w:val="en-US"/>
+              </w:rPr>
+              <w:t xml:space="preserve"> </w:t>
+            </w:r>
+            <w:r>
+              <w:rPr>
+                <w:sz w:val="20"/>
+                <w:szCs w:val="18"/>
+                <w:lang w:val="en-US"/>
+              </w:rPr>
+              <w:t>40</w:t>
+            </w:r>
+            <w:r>
+              <w:rPr>
+                <w:sz w:val="20"/>
+                <w:szCs w:val="18"/>
+                <w:lang w:val="en-US"/>
+              </w:rPr>
+              <w:t xml:space="preserve"> </w:t>
+            </w:r>
+            <w:r>
+              <w:rPr>
+                <w:sz w:val="20"/>
+                <w:szCs w:val="18"/>
+                <w:lang w:val="en-US"/>
+              </w:rPr>
+              <w:t xml:space="preserve">years of contributions; 2,5 years before the standard retirement age for males born in 1952 (3 years before for those born in 1953-1954) if 42 years of contributions; 2 years before the standard retirement age for males if 37 years of contributions; 3 years before </w:t>
+            </w:r>
+            <w:r>
+              <w:rPr>
+                <w:sz w:val="20"/>
+                <w:szCs w:val="18"/>
+                <w:lang w:val="en-US"/>
+              </w:rPr>
+              <w:t>the standard retirement age for</w:t>
+            </w:r>
+            <w:r>
+              <w:rPr>
+                <w:sz w:val="20"/>
+                <w:szCs w:val="18"/>
+                <w:lang w:val="en-US"/>
+              </w:rPr>
+              <w:t xml:space="preserve"> females born before 1958 (2,5 years before if born in 1958 and 2 years before if born after 1958) if 37 years of contributions</w:t>
+            </w:r>
+          </w:p>
+        </w:tc>
+        <w:tc>
+          <w:tcPr>
+            <w:tcW w:w="3680" w:type="dxa"/>
+            <w:tcBorders>
+              <w:top w:val="single" w:sz="12" w:space="0" w:color="auto"/>
+            </w:tcBorders>
+          </w:tcPr>
+          <w:p>
+            <w:pPr>
+              <w:rPr>
+                <w:i/>
+                <w:iCs/>
+                <w:sz w:val="20"/>
+                <w:szCs w:val="18"/>
+                <w:u w:val="single"/>
+                <w:lang w:val="en-US"/>
+              </w:rPr>
+            </w:pPr>
+            <w:r>
+              <w:rPr>
+                <w:i/>
+                <w:iCs/>
+                <w:sz w:val="20"/>
+                <w:szCs w:val="18"/>
+                <w:u w:val="single"/>
+                <w:lang w:val="en-US"/>
+              </w:rPr>
+              <w:t>Standard pension</w:t>
+            </w:r>
+          </w:p>
+          <w:p>
+            <w:pPr>
+              <w:rPr>
+                <w:sz w:val="20"/>
+                <w:szCs w:val="18"/>
+                <w:lang w:val="en-US"/>
+              </w:rPr>
+            </w:pPr>
+            <w:r>
+              <w:rPr>
+                <w:i/>
+                <w:iCs/>
+                <w:sz w:val="20"/>
+                <w:szCs w:val="18"/>
+                <w:lang w:val="en-US"/>
+              </w:rPr>
+              <w:t>Age:</w:t>
+            </w:r>
+            <w:r>
+              <w:rPr>
+                <w:sz w:val="20"/>
+                <w:szCs w:val="18"/>
+                <w:lang w:val="en-US"/>
+              </w:rPr>
+              <w:t xml:space="preserve"> r</w:t>
+            </w:r>
+            <w:r>
+              <w:rPr>
+                <w:sz w:val="20"/>
+                <w:szCs w:val="18"/>
+                <w:lang w:val="en-US"/>
+              </w:rPr>
+              <w:t>etirement age is increased by 6 months for each age cohort, from 62 for those born before 1952 to 65 for those born in 1957 and after</w:t>
+            </w:r>
+          </w:p>
+          <w:p>
+            <w:pPr>
+              <w:rPr>
+                <w:sz w:val="20"/>
+                <w:szCs w:val="18"/>
+                <w:lang w:val="en-US"/>
+              </w:rPr>
+            </w:pPr>
+            <w:r>
+              <w:rPr>
+                <w:i/>
+                <w:iCs/>
+                <w:sz w:val="20"/>
+                <w:szCs w:val="18"/>
+                <w:lang w:val="en-US"/>
+              </w:rPr>
+              <w:t>Contributions:</w:t>
+            </w:r>
+            <w:r>
+              <w:rPr>
+                <w:sz w:val="20"/>
+                <w:szCs w:val="18"/>
+                <w:lang w:val="en-US"/>
+              </w:rPr>
+              <w:t xml:space="preserve"> 15 years</w:t>
+            </w:r>
+          </w:p>
+          <w:p>
+            <w:pPr>
+              <w:rPr>
+                <w:i/>
+                <w:iCs/>
+                <w:sz w:val="20"/>
+                <w:szCs w:val="18"/>
+                <w:u w:val="single"/>
+                <w:lang w:val="en-US"/>
+              </w:rPr>
+            </w:pPr>
+            <w:r>
+              <w:rPr>
+                <w:i/>
+                <w:iCs/>
+                <w:sz w:val="20"/>
+                <w:szCs w:val="18"/>
+                <w:u w:val="single"/>
+                <w:lang w:val="en-US"/>
+              </w:rPr>
+              <w:t>Early pension</w:t>
+            </w:r>
+          </w:p>
+          <w:p>
+            <w:pPr>
+              <w:rPr>
+                <w:sz w:val="20"/>
+                <w:szCs w:val="18"/>
+                <w:lang w:val="en-US"/>
+              </w:rPr>
+            </w:pPr>
+            <w:r>
+              <w:rPr>
+                <w:i/>
+                <w:iCs/>
+                <w:sz w:val="20"/>
+                <w:szCs w:val="18"/>
+                <w:lang w:val="en-US"/>
+              </w:rPr>
+              <w:t>Age</w:t>
+            </w:r>
+            <w:r>
+              <w:rPr>
+                <w:i/>
+                <w:iCs/>
+                <w:sz w:val="20"/>
+                <w:szCs w:val="18"/>
+                <w:lang w:val="en-US"/>
+              </w:rPr>
+              <w:t xml:space="preserve"> and contributions</w:t>
+            </w:r>
+            <w:r>
+              <w:rPr>
+                <w:i/>
+                <w:iCs/>
+                <w:sz w:val="20"/>
+                <w:szCs w:val="18"/>
+                <w:lang w:val="en-US"/>
+              </w:rPr>
+              <w:t>:</w:t>
+            </w:r>
+            <w:r>
+              <w:rPr>
+                <w:i/>
+                <w:iCs/>
+                <w:sz w:val="20"/>
+                <w:szCs w:val="18"/>
+                <w:lang w:val="en-US"/>
+              </w:rPr>
+              <w:t xml:space="preserve"> </w:t>
+            </w:r>
+            <w:r>
+              <w:rPr>
+                <w:sz w:val="20"/>
+                <w:szCs w:val="18"/>
+                <w:lang w:val="en-US"/>
+              </w:rPr>
+              <w:t>60</w:t>
+            </w:r>
+            <w:r>
+              <w:rPr>
+                <w:sz w:val="20"/>
+                <w:szCs w:val="18"/>
+                <w:lang w:val="en-US"/>
+              </w:rPr>
+              <w:t xml:space="preserve"> for males and any age for females</w:t>
+            </w:r>
+            <w:r>
+              <w:rPr>
+                <w:sz w:val="20"/>
+                <w:szCs w:val="18"/>
+                <w:lang w:val="en-US"/>
+              </w:rPr>
+              <w:t xml:space="preserve"> if</w:t>
+            </w:r>
+            <w:r>
+              <w:rPr>
+                <w:i/>
+                <w:iCs/>
+                <w:sz w:val="20"/>
+                <w:szCs w:val="18"/>
+                <w:lang w:val="en-US"/>
+              </w:rPr>
+              <w:t xml:space="preserve"> </w:t>
+            </w:r>
+            <w:r>
+              <w:rPr>
+                <w:sz w:val="20"/>
+                <w:szCs w:val="18"/>
+                <w:lang w:val="en-US"/>
+              </w:rPr>
+              <w:t xml:space="preserve">40 </w:t>
+            </w:r>
+            <w:r>
+              <w:rPr>
+                <w:sz w:val="20"/>
+                <w:szCs w:val="18"/>
+                <w:lang w:val="en-US"/>
+              </w:rPr>
+              <w:t>years of contributions; 2,5 years before the standard retirement age for males born in 1952 (3 years before for those born in 1953-1954) if 42 years of contributions; 2 years before the standard retirement age for males if 37 years of contributions; 3 years before the standard retirement age for females born before 1958 (2,5 years before if born in 1958 and 2 years before if born after 1958) if 37 years of contributions</w:t>
+            </w:r>
+          </w:p>
+        </w:tc>
+      </w:tr>
+      <w:tr>
+        <w:trPr>
+          <w:jc w:val="center"/>
+        </w:trPr>
+        <w:tc>
+          <w:tcPr>
+            <w:tcW w:w="1696" w:type="dxa"/>
+          </w:tcPr>
+          <w:p>
+            <w:pPr>
+              <w:rPr>
+                <w:b/>
+                <w:bCs/>
+                <w:sz w:val="20"/>
+                <w:szCs w:val="18"/>
+                <w:lang w:val="en-US"/>
+              </w:rPr>
+            </w:pPr>
+            <w:r>
+              <w:rPr>
+                <w:b/>
+                <w:bCs/>
+                <w:sz w:val="20"/>
+                <w:szCs w:val="18"/>
+                <w:lang w:val="en-US"/>
+              </w:rPr>
+              <w:t>Netherlands</w:t>
+            </w:r>
+            <w:r>
+              <w:rPr>
+                <w:b/>
+                <w:bCs/>
+                <w:sz w:val="20"/>
+                <w:szCs w:val="18"/>
+                <w:lang w:val="en-US"/>
+              </w:rPr>
+              <w:t>*</w:t>
+            </w:r>
+          </w:p>
+        </w:tc>
+        <w:tc>
+          <w:tcPr>
+            <w:tcW w:w="3686" w:type="dxa"/>
+          </w:tcPr>
+          <w:p>
+            <w:pPr>
+              <w:rPr>
+                <w:i/>
+                <w:iCs/>
+                <w:sz w:val="20"/>
+                <w:szCs w:val="18"/>
+                <w:u w:val="single"/>
+                <w:lang w:val="en-US"/>
+              </w:rPr>
+            </w:pPr>
+            <w:r>
+              <w:rPr>
+                <w:i/>
+                <w:iCs/>
+                <w:sz w:val="20"/>
+                <w:szCs w:val="18"/>
+                <w:u w:val="single"/>
+                <w:lang w:val="en-US"/>
+              </w:rPr>
+              <w:t>Standard pension</w:t>
+            </w:r>
+          </w:p>
+          <w:p>
+            <w:pPr>
+              <w:rPr>
+                <w:sz w:val="20"/>
+                <w:szCs w:val="18"/>
+                <w:lang w:val="en-US"/>
+              </w:rPr>
+            </w:pPr>
+            <w:r>
+              <w:rPr>
+                <w:i/>
+                <w:iCs/>
+                <w:sz w:val="20"/>
+                <w:szCs w:val="18"/>
+                <w:lang w:val="en-US"/>
+              </w:rPr>
+              <w:t>Age:</w:t>
+            </w:r>
+            <w:r>
+              <w:rPr>
+                <w:sz w:val="20"/>
+                <w:szCs w:val="18"/>
+                <w:lang w:val="en-US"/>
+              </w:rPr>
+              <w:t xml:space="preserve"> 65 </w:t>
+            </w:r>
+          </w:p>
+          <w:p>
+            <w:pPr>
+              <w:rPr>
+                <w:i/>
+                <w:iCs/>
+                <w:sz w:val="20"/>
+                <w:szCs w:val="18"/>
+                <w:u w:val="single"/>
+                <w:lang w:val="en-US"/>
+              </w:rPr>
+            </w:pPr>
+            <w:r>
+              <w:rPr>
+                <w:i/>
+                <w:iCs/>
+                <w:sz w:val="20"/>
+                <w:szCs w:val="18"/>
+                <w:u w:val="single"/>
+                <w:lang w:val="en-US"/>
+              </w:rPr>
+              <w:t>Early pension</w:t>
+            </w:r>
+          </w:p>
+          <w:p>
+            <w:pPr>
+              <w:rPr>
+                <w:sz w:val="20"/>
+                <w:szCs w:val="18"/>
+                <w:lang w:val="en-US"/>
+              </w:rPr>
+            </w:pPr>
+            <w:r>
+              <w:rPr>
+                <w:sz w:val="20"/>
+                <w:szCs w:val="18"/>
+                <w:lang w:val="en-US"/>
+              </w:rPr>
+              <w:t>Not applicable</w:t>
+            </w:r>
+          </w:p>
+        </w:tc>
+        <w:tc>
+          <w:tcPr>
+            <w:tcW w:w="3680" w:type="dxa"/>
+          </w:tcPr>
+          <w:p>
+            <w:pPr>
+              <w:rPr>
+                <w:i/>
+                <w:iCs/>
+                <w:sz w:val="20"/>
+                <w:szCs w:val="18"/>
+                <w:u w:val="single"/>
+                <w:lang w:val="en-US"/>
+              </w:rPr>
+            </w:pPr>
+            <w:r>
+              <w:rPr>
+                <w:i/>
+                <w:iCs/>
+                <w:sz w:val="20"/>
+                <w:szCs w:val="18"/>
+                <w:u w:val="single"/>
+                <w:lang w:val="en-US"/>
+              </w:rPr>
+              <w:t>Standard pension</w:t>
+            </w:r>
+          </w:p>
+          <w:p>
+            <w:pPr>
+              <w:rPr>
+                <w:sz w:val="20"/>
+                <w:szCs w:val="18"/>
+                <w:lang w:val="en-US"/>
+              </w:rPr>
+            </w:pPr>
+            <w:r>
+              <w:rPr>
+                <w:i/>
+                <w:iCs/>
+                <w:sz w:val="20"/>
+                <w:szCs w:val="18"/>
+                <w:lang w:val="en-US"/>
+              </w:rPr>
+              <w:t>Age:</w:t>
+            </w:r>
+            <w:r>
+              <w:rPr>
+                <w:sz w:val="20"/>
+                <w:szCs w:val="18"/>
+                <w:lang w:val="en-US"/>
+              </w:rPr>
+              <w:t xml:space="preserve"> 65 </w:t>
+            </w:r>
+            <w:r>
+              <w:rPr>
+                <w:sz w:val="20"/>
+                <w:szCs w:val="18"/>
+                <w:lang w:val="en-US"/>
+              </w:rPr>
+              <w:t>and 3 months</w:t>
+            </w:r>
+          </w:p>
+          <w:p>
+            <w:pPr>
+              <w:rPr>
+                <w:i/>
+                <w:iCs/>
+                <w:sz w:val="20"/>
+                <w:szCs w:val="18"/>
+                <w:u w:val="single"/>
+                <w:lang w:val="en-US"/>
+              </w:rPr>
+            </w:pPr>
+            <w:r>
+              <w:rPr>
+                <w:i/>
+                <w:iCs/>
+                <w:sz w:val="20"/>
+                <w:szCs w:val="18"/>
+                <w:u w:val="single"/>
+                <w:lang w:val="en-US"/>
+              </w:rPr>
+              <w:t>Early pension</w:t>
+            </w:r>
+          </w:p>
+          <w:p>
+            <w:pPr>
+              <w:rPr>
+                <w:i/>
+                <w:iCs/>
+                <w:sz w:val="20"/>
+                <w:szCs w:val="18"/>
+                <w:lang w:val="en-US"/>
+              </w:rPr>
+            </w:pPr>
+            <w:r>
+              <w:rPr>
+                <w:sz w:val="20"/>
+                <w:szCs w:val="18"/>
+                <w:lang w:val="en-US"/>
+              </w:rPr>
+              <w:t>Not applicable</w:t>
+            </w:r>
+          </w:p>
+        </w:tc>
+      </w:tr>
+      <w:tr>
+        <w:trPr>
+          <w:jc w:val="center"/>
+        </w:trPr>
+        <w:tc>
+          <w:tcPr>
+            <w:tcW w:w="1696" w:type="dxa"/>
+          </w:tcPr>
+          <w:p>
+            <w:pPr>
+              <w:rPr>
+                <w:b/>
+                <w:bCs/>
+                <w:sz w:val="20"/>
+                <w:szCs w:val="18"/>
+                <w:lang w:val="en-US"/>
+              </w:rPr>
+            </w:pPr>
+            <w:r>
+              <w:rPr>
+                <w:b/>
+                <w:bCs/>
+                <w:sz w:val="20"/>
+                <w:szCs w:val="18"/>
+                <w:lang w:val="en-US"/>
+              </w:rPr>
+              <w:t>Poland</w:t>
+            </w:r>
+            <w:r>
+              <w:rPr>
+                <w:b/>
+                <w:bCs/>
+                <w:sz w:val="20"/>
+                <w:szCs w:val="18"/>
+                <w:lang w:val="en-US"/>
+              </w:rPr>
+              <w:t>*</w:t>
+            </w:r>
+          </w:p>
+        </w:tc>
+        <w:tc>
+          <w:tcPr>
+            <w:tcW w:w="3686" w:type="dxa"/>
+          </w:tcPr>
+          <w:p>
+            <w:pPr>
+              <w:rPr>
+                <w:i/>
+                <w:iCs/>
+                <w:sz w:val="20"/>
+                <w:szCs w:val="18"/>
+                <w:u w:val="single"/>
+                <w:lang w:val="en-US"/>
+              </w:rPr>
+            </w:pPr>
+            <w:r>
+              <w:rPr>
+                <w:i/>
+                <w:iCs/>
+                <w:sz w:val="20"/>
+                <w:szCs w:val="18"/>
+                <w:u w:val="single"/>
+                <w:lang w:val="en-US"/>
+              </w:rPr>
+              <w:t>Standard pension</w:t>
+            </w:r>
+          </w:p>
+          <w:p>
+            <w:pPr>
+              <w:rPr>
+                <w:sz w:val="20"/>
+                <w:szCs w:val="18"/>
+                <w:lang w:val="en-US"/>
+              </w:rPr>
+            </w:pPr>
+            <w:r>
+              <w:rPr>
+                <w:i/>
+                <w:iCs/>
+                <w:sz w:val="20"/>
+                <w:szCs w:val="18"/>
+                <w:lang w:val="en-US"/>
+              </w:rPr>
+              <w:t xml:space="preserve">Age: </w:t>
+            </w:r>
+            <w:r>
+              <w:rPr>
+                <w:sz w:val="20"/>
+                <w:szCs w:val="18"/>
+                <w:lang w:val="en-US"/>
+              </w:rPr>
+              <w:t xml:space="preserve">65 for males; 60 for females </w:t>
+            </w:r>
+          </w:p>
+          <w:p>
+            <w:pPr>
+              <w:rPr>
+                <w:sz w:val="20"/>
+                <w:szCs w:val="18"/>
+                <w:lang w:val="en-US"/>
+              </w:rPr>
+            </w:pPr>
+            <w:r>
+              <w:rPr>
+                <w:i/>
+                <w:iCs/>
+                <w:sz w:val="20"/>
+                <w:szCs w:val="18"/>
+                <w:lang w:val="en-US"/>
+              </w:rPr>
+              <w:t>Contributions:</w:t>
+            </w:r>
+            <w:r>
+              <w:rPr>
+                <w:sz w:val="20"/>
+                <w:szCs w:val="18"/>
+                <w:lang w:val="en-US"/>
+              </w:rPr>
+              <w:t xml:space="preserve"> </w:t>
+            </w:r>
+            <w:r>
+              <w:rPr>
+                <w:sz w:val="20"/>
+                <w:szCs w:val="18"/>
+                <w:lang w:val="en-US"/>
+              </w:rPr>
+              <w:t>20 years for males and 15 years for females if born before 1949; no minimum period if born after 1949</w:t>
+            </w:r>
+          </w:p>
+          <w:p>
+            <w:pPr>
+              <w:rPr>
+                <w:i/>
+                <w:iCs/>
+                <w:sz w:val="20"/>
+                <w:szCs w:val="18"/>
+                <w:u w:val="single"/>
+                <w:lang w:val="en-US"/>
+              </w:rPr>
+            </w:pPr>
+            <w:r>
+              <w:rPr>
+                <w:i/>
+                <w:iCs/>
+                <w:sz w:val="20"/>
+                <w:szCs w:val="18"/>
+                <w:u w:val="single"/>
+                <w:lang w:val="en-US"/>
+              </w:rPr>
+              <w:t>Early pension</w:t>
+            </w:r>
+          </w:p>
+          <w:p>
+            <w:pPr>
+              <w:rPr>
+                <w:sz w:val="20"/>
+                <w:szCs w:val="18"/>
+                <w:lang w:val="en-US"/>
+              </w:rPr>
+            </w:pPr>
+            <w:r>
+              <w:rPr>
+                <w:i/>
+                <w:iCs/>
+                <w:sz w:val="20"/>
+                <w:szCs w:val="18"/>
+                <w:lang w:val="en-US"/>
+              </w:rPr>
+              <w:t>Age</w:t>
+            </w:r>
+            <w:r>
+              <w:rPr>
+                <w:i/>
+                <w:iCs/>
+                <w:sz w:val="20"/>
+                <w:szCs w:val="18"/>
+                <w:lang w:val="en-US"/>
+              </w:rPr>
+              <w:t xml:space="preserve"> and contributions</w:t>
+            </w:r>
+            <w:r>
+              <w:rPr>
+                <w:i/>
+                <w:iCs/>
+                <w:sz w:val="20"/>
+                <w:szCs w:val="18"/>
+                <w:lang w:val="en-US"/>
+              </w:rPr>
+              <w:t>:</w:t>
+            </w:r>
+            <w:r>
+              <w:rPr>
+                <w:sz w:val="20"/>
+                <w:szCs w:val="18"/>
+                <w:lang w:val="en-US"/>
+              </w:rPr>
+              <w:t xml:space="preserve"> </w:t>
+            </w:r>
+            <w:r>
+              <w:rPr>
+                <w:sz w:val="20"/>
+                <w:szCs w:val="18"/>
+                <w:lang w:val="en-US"/>
+              </w:rPr>
+              <w:t>55 if 30 years of contributions for females born before 1949; not applicable to males and those born in or after 1949</w:t>
+            </w:r>
+          </w:p>
+          <w:p>
+            <w:pPr>
+              <w:rPr>
+                <w:sz w:val="20"/>
+                <w:szCs w:val="18"/>
+                <w:lang w:val="en-US"/>
+              </w:rPr>
+            </w:pPr>
+          </w:p>
+        </w:tc>
+        <w:tc>
+          <w:tcPr>
+            <w:tcW w:w="3680" w:type="dxa"/>
+          </w:tcPr>
+          <w:p>
+            <w:pPr>
+              <w:rPr>
+                <w:i/>
+                <w:iCs/>
+                <w:sz w:val="20"/>
+                <w:szCs w:val="18"/>
+                <w:u w:val="single"/>
+                <w:lang w:val="en-US"/>
+              </w:rPr>
+            </w:pPr>
+            <w:r>
+              <w:rPr>
+                <w:i/>
+                <w:iCs/>
+                <w:sz w:val="20"/>
+                <w:szCs w:val="18"/>
+                <w:u w:val="single"/>
+                <w:lang w:val="en-US"/>
+              </w:rPr>
+              <w:t>Standard pension</w:t>
+            </w:r>
+          </w:p>
+          <w:p>
+            <w:pPr>
+              <w:rPr>
+                <w:sz w:val="20"/>
+                <w:szCs w:val="18"/>
+                <w:lang w:val="en-US"/>
+              </w:rPr>
+            </w:pPr>
+            <w:r>
+              <w:rPr>
+                <w:i/>
+                <w:iCs/>
+                <w:sz w:val="20"/>
+                <w:szCs w:val="18"/>
+                <w:lang w:val="en-US"/>
+              </w:rPr>
+              <w:t xml:space="preserve">Age: </w:t>
+            </w:r>
+            <w:r>
+              <w:rPr>
+                <w:sz w:val="20"/>
+                <w:szCs w:val="18"/>
+                <w:lang w:val="en-US"/>
+              </w:rPr>
+              <w:t xml:space="preserve">65 and 8 months for males born </w:t>
+            </w:r>
+            <w:r>
+              <w:rPr>
+                <w:sz w:val="20"/>
+                <w:szCs w:val="18"/>
+                <w:lang w:val="en-US"/>
+              </w:rPr>
+              <w:t xml:space="preserve">in 1949 or after; 65 for other males; 60 and 8 months for females </w:t>
+            </w:r>
+            <w:r>
+              <w:rPr>
+                <w:sz w:val="20"/>
+                <w:szCs w:val="18"/>
+                <w:lang w:val="en-US"/>
+              </w:rPr>
+              <w:t>born in 1953 or after; 6</w:t>
+            </w:r>
+            <w:r>
+              <w:rPr>
+                <w:sz w:val="20"/>
+                <w:szCs w:val="18"/>
+                <w:lang w:val="en-US"/>
+              </w:rPr>
+              <w:t>0</w:t>
+            </w:r>
+            <w:r>
+              <w:rPr>
+                <w:sz w:val="20"/>
+                <w:szCs w:val="18"/>
+                <w:lang w:val="en-US"/>
+              </w:rPr>
+              <w:t xml:space="preserve"> for other </w:t>
+            </w:r>
+            <w:r>
+              <w:rPr>
+                <w:sz w:val="20"/>
+                <w:szCs w:val="18"/>
+                <w:lang w:val="en-US"/>
+              </w:rPr>
+              <w:t>fe</w:t>
+            </w:r>
+            <w:r>
+              <w:rPr>
+                <w:sz w:val="20"/>
+                <w:szCs w:val="18"/>
+                <w:lang w:val="en-US"/>
+              </w:rPr>
+              <w:t>males</w:t>
+            </w:r>
+          </w:p>
+          <w:p>
+            <w:pPr>
+              <w:rPr>
+                <w:sz w:val="20"/>
+                <w:szCs w:val="18"/>
+                <w:lang w:val="en-US"/>
+              </w:rPr>
+            </w:pPr>
+            <w:r>
+              <w:rPr>
+                <w:i/>
+                <w:iCs/>
+                <w:sz w:val="20"/>
+                <w:szCs w:val="18"/>
+                <w:lang w:val="en-US"/>
+              </w:rPr>
+              <w:t>Contributions:</w:t>
+            </w:r>
+            <w:r>
+              <w:rPr>
+                <w:sz w:val="20"/>
+                <w:szCs w:val="18"/>
+                <w:lang w:val="en-US"/>
+              </w:rPr>
+              <w:t xml:space="preserve"> </w:t>
+            </w:r>
+            <w:r>
+              <w:rPr>
+                <w:sz w:val="20"/>
+                <w:szCs w:val="18"/>
+                <w:lang w:val="en-US"/>
+              </w:rPr>
+              <w:t>20 years for males and 15 years for females if born before 1949; no minimum period if born after 1949</w:t>
+            </w:r>
+          </w:p>
+          <w:p>
+            <w:pPr>
+              <w:rPr>
+                <w:i/>
+                <w:iCs/>
+                <w:sz w:val="20"/>
+                <w:szCs w:val="18"/>
+                <w:u w:val="single"/>
+                <w:lang w:val="en-US"/>
+              </w:rPr>
+            </w:pPr>
+            <w:r>
+              <w:rPr>
+                <w:i/>
+                <w:iCs/>
+                <w:sz w:val="20"/>
+                <w:szCs w:val="18"/>
+                <w:u w:val="single"/>
+                <w:lang w:val="en-US"/>
+              </w:rPr>
+              <w:t>Early pension</w:t>
+            </w:r>
+          </w:p>
+          <w:p>
+            <w:pPr>
+              <w:rPr>
+                <w:sz w:val="20"/>
+                <w:szCs w:val="18"/>
+                <w:lang w:val="en-US"/>
+              </w:rPr>
+            </w:pPr>
+            <w:r>
+              <w:rPr>
+                <w:i/>
+                <w:iCs/>
+                <w:sz w:val="20"/>
+                <w:szCs w:val="18"/>
+                <w:lang w:val="en-US"/>
+              </w:rPr>
+              <w:t>Age</w:t>
+            </w:r>
+            <w:r>
+              <w:rPr>
+                <w:i/>
+                <w:iCs/>
+                <w:sz w:val="20"/>
+                <w:szCs w:val="18"/>
+                <w:lang w:val="en-US"/>
+              </w:rPr>
+              <w:t xml:space="preserve"> and contributions</w:t>
+            </w:r>
+            <w:r>
+              <w:rPr>
+                <w:i/>
+                <w:iCs/>
+                <w:sz w:val="20"/>
+                <w:szCs w:val="18"/>
+                <w:lang w:val="en-US"/>
+              </w:rPr>
+              <w:t>:</w:t>
+            </w:r>
+            <w:r>
+              <w:rPr>
+                <w:sz w:val="20"/>
+                <w:szCs w:val="18"/>
+                <w:lang w:val="en-US"/>
+              </w:rPr>
+              <w:t xml:space="preserve"> </w:t>
+            </w:r>
+            <w:r>
+              <w:rPr>
+                <w:sz w:val="20"/>
+                <w:szCs w:val="18"/>
+                <w:lang w:val="en-US"/>
+              </w:rPr>
+              <w:t xml:space="preserve">60 </w:t>
+            </w:r>
+            <w:r>
+              <w:rPr>
+                <w:sz w:val="20"/>
+                <w:szCs w:val="18"/>
+                <w:lang w:val="en-US"/>
+              </w:rPr>
+              <w:t>if 3</w:t>
+            </w:r>
+            <w:r>
+              <w:rPr>
+                <w:sz w:val="20"/>
+                <w:szCs w:val="18"/>
+                <w:lang w:val="en-US"/>
+              </w:rPr>
+              <w:t>5</w:t>
+            </w:r>
+            <w:r>
+              <w:rPr>
+                <w:sz w:val="20"/>
+                <w:szCs w:val="18"/>
+                <w:lang w:val="en-US"/>
+              </w:rPr>
+              <w:t xml:space="preserve"> years of contributions for males born before 1949;</w:t>
+            </w:r>
+            <w:r>
+              <w:rPr>
+                <w:sz w:val="20"/>
+                <w:szCs w:val="18"/>
+                <w:lang w:val="en-US"/>
+              </w:rPr>
+              <w:t xml:space="preserve"> 55</w:t>
+            </w:r>
+            <w:r>
+              <w:rPr>
+                <w:sz w:val="20"/>
+                <w:szCs w:val="18"/>
+                <w:lang w:val="en-US"/>
+              </w:rPr>
+              <w:t xml:space="preserve"> if 3</w:t>
+            </w:r>
+            <w:r>
+              <w:rPr>
+                <w:sz w:val="20"/>
+                <w:szCs w:val="18"/>
+                <w:lang w:val="en-US"/>
+              </w:rPr>
+              <w:t>0</w:t>
+            </w:r>
+            <w:r>
+              <w:rPr>
+                <w:sz w:val="20"/>
+                <w:szCs w:val="18"/>
+                <w:lang w:val="en-US"/>
+              </w:rPr>
+              <w:t xml:space="preserve"> years of contributions for </w:t>
+            </w:r>
+            <w:r>
+              <w:rPr>
+                <w:sz w:val="20"/>
+                <w:szCs w:val="18"/>
+                <w:lang w:val="en-US"/>
+              </w:rPr>
+              <w:t>fe</w:t>
+            </w:r>
+            <w:r>
+              <w:rPr>
+                <w:sz w:val="20"/>
+                <w:szCs w:val="18"/>
+                <w:lang w:val="en-US"/>
+              </w:rPr>
+              <w:t>males born before 1949;</w:t>
+            </w:r>
+            <w:r>
+              <w:rPr>
+                <w:sz w:val="20"/>
+                <w:szCs w:val="18"/>
+                <w:lang w:val="en-US"/>
+              </w:rPr>
+              <w:t xml:space="preserve"> </w:t>
+            </w:r>
+            <w:r>
+              <w:rPr>
+                <w:sz w:val="20"/>
+                <w:szCs w:val="18"/>
+                <w:lang w:val="en-US"/>
+              </w:rPr>
+              <w:t>not applicable to those born in or after 1949</w:t>
+            </w:r>
+          </w:p>
+        </w:tc>
+      </w:tr>
+      <w:tr>
+        <w:trPr>
+          <w:jc w:val="center"/>
+        </w:trPr>
+        <w:tc>
+          <w:tcPr>
+            <w:tcW w:w="1696" w:type="dxa"/>
+          </w:tcPr>
+          <w:p>
+            <w:pPr>
+              <w:rPr>
+                <w:b/>
+                <w:bCs/>
+                <w:sz w:val="20"/>
+                <w:szCs w:val="18"/>
+                <w:lang w:val="en-US"/>
+              </w:rPr>
+            </w:pPr>
+            <w:r>
+              <w:rPr>
+                <w:b/>
+                <w:bCs/>
+                <w:sz w:val="20"/>
+                <w:szCs w:val="18"/>
+                <w:lang w:val="en-US"/>
+              </w:rPr>
+              <w:t>Portugal</w:t>
+            </w:r>
+            <w:r>
+              <w:rPr>
+                <w:b/>
+                <w:bCs/>
+                <w:sz w:val="20"/>
+                <w:szCs w:val="18"/>
+                <w:lang w:val="en-US"/>
+              </w:rPr>
+              <w:t>*</w:t>
+            </w:r>
+          </w:p>
+        </w:tc>
+        <w:tc>
+          <w:tcPr>
+            <w:tcW w:w="3686" w:type="dxa"/>
+          </w:tcPr>
+          <w:p>
+            <w:pPr>
+              <w:rPr>
+                <w:i/>
+                <w:iCs/>
+                <w:sz w:val="20"/>
+                <w:szCs w:val="18"/>
+                <w:u w:val="single"/>
+                <w:lang w:val="en-US"/>
+              </w:rPr>
+            </w:pPr>
+            <w:r>
+              <w:rPr>
+                <w:i/>
+                <w:iCs/>
+                <w:sz w:val="20"/>
+                <w:szCs w:val="18"/>
+                <w:u w:val="single"/>
+                <w:lang w:val="en-US"/>
+              </w:rPr>
+              <w:t>Standard pension</w:t>
+            </w:r>
+          </w:p>
+          <w:p>
+            <w:pPr>
+              <w:rPr>
+                <w:sz w:val="20"/>
+                <w:szCs w:val="18"/>
+                <w:lang w:val="en-US"/>
+              </w:rPr>
+            </w:pPr>
+            <w:r>
+              <w:rPr>
+                <w:i/>
+                <w:iCs/>
+                <w:sz w:val="20"/>
+                <w:szCs w:val="18"/>
+                <w:lang w:val="en-US"/>
+              </w:rPr>
+              <w:t>Age</w:t>
+            </w:r>
+            <w:r>
+              <w:rPr>
+                <w:sz w:val="20"/>
+                <w:szCs w:val="18"/>
+                <w:lang w:val="en-US"/>
+              </w:rPr>
+              <w:t xml:space="preserve">: </w:t>
+            </w:r>
+            <w:r>
+              <w:rPr>
+                <w:sz w:val="20"/>
+                <w:szCs w:val="18"/>
+                <w:lang w:val="en-US"/>
+              </w:rPr>
+              <w:t xml:space="preserve">65 </w:t>
+            </w:r>
+          </w:p>
+          <w:p>
+            <w:pPr>
+              <w:rPr>
+                <w:sz w:val="20"/>
+                <w:szCs w:val="18"/>
+                <w:lang w:val="en-US"/>
+              </w:rPr>
+            </w:pPr>
+            <w:r>
+              <w:rPr>
+                <w:i/>
+                <w:iCs/>
+                <w:sz w:val="20"/>
+                <w:szCs w:val="18"/>
+                <w:lang w:val="en-US"/>
+              </w:rPr>
+              <w:t>Contributions:</w:t>
+            </w:r>
+            <w:r>
+              <w:rPr>
+                <w:i/>
+                <w:iCs/>
+                <w:sz w:val="20"/>
+                <w:szCs w:val="18"/>
+                <w:lang w:val="en-US"/>
+              </w:rPr>
+              <w:t xml:space="preserve"> </w:t>
+            </w:r>
+            <w:r>
+              <w:rPr>
+                <w:sz w:val="20"/>
+                <w:szCs w:val="18"/>
+                <w:lang w:val="en-US"/>
+              </w:rPr>
+              <w:t>15 years</w:t>
+            </w:r>
+          </w:p>
+          <w:p>
+            <w:pPr>
+              <w:rPr>
+                <w:i/>
+                <w:iCs/>
+                <w:sz w:val="20"/>
+                <w:szCs w:val="18"/>
+                <w:u w:val="single"/>
+                <w:lang w:val="en-US"/>
+              </w:rPr>
+            </w:pPr>
+            <w:r>
+              <w:rPr>
+                <w:i/>
+                <w:iCs/>
+                <w:sz w:val="20"/>
+                <w:szCs w:val="18"/>
+                <w:u w:val="single"/>
+                <w:lang w:val="en-US"/>
+              </w:rPr>
+              <w:t>Early pension</w:t>
+            </w:r>
+          </w:p>
+          <w:p>
+            <w:pPr>
+              <w:rPr>
+                <w:sz w:val="20"/>
+                <w:szCs w:val="18"/>
+                <w:lang w:val="en-US"/>
+              </w:rPr>
+            </w:pPr>
+            <w:r>
+              <w:rPr>
+                <w:i/>
+                <w:iCs/>
+                <w:sz w:val="20"/>
+                <w:szCs w:val="18"/>
+                <w:lang w:val="en-US"/>
+              </w:rPr>
+              <w:t>Age</w:t>
+            </w:r>
+            <w:r>
+              <w:rPr>
+                <w:sz w:val="20"/>
+                <w:szCs w:val="18"/>
+                <w:lang w:val="en-US"/>
+              </w:rPr>
+              <w:t xml:space="preserve">: </w:t>
+            </w:r>
+            <w:r>
+              <w:rPr>
+                <w:sz w:val="20"/>
+                <w:szCs w:val="18"/>
+                <w:lang w:val="en-US"/>
+              </w:rPr>
+              <w:t>5</w:t>
+            </w:r>
+            <w:r>
+              <w:rPr>
+                <w:sz w:val="20"/>
+                <w:szCs w:val="18"/>
+                <w:lang w:val="en-US"/>
+              </w:rPr>
+              <w:t xml:space="preserve">5 </w:t>
+            </w:r>
+          </w:p>
+          <w:p>
+            <w:pPr>
+              <w:rPr>
+                <w:sz w:val="20"/>
+                <w:szCs w:val="18"/>
+                <w:lang w:val="en-US"/>
+              </w:rPr>
+            </w:pPr>
+            <w:r>
+              <w:rPr>
+                <w:i/>
+                <w:iCs/>
+                <w:sz w:val="20"/>
+                <w:szCs w:val="18"/>
+                <w:lang w:val="en-US"/>
+              </w:rPr>
+              <w:t>Contributions:</w:t>
+            </w:r>
+            <w:r>
+              <w:rPr>
+                <w:i/>
+                <w:iCs/>
+                <w:sz w:val="20"/>
+                <w:szCs w:val="18"/>
+                <w:lang w:val="en-US"/>
+              </w:rPr>
+              <w:t xml:space="preserve"> </w:t>
+            </w:r>
+            <w:r>
+              <w:rPr>
+                <w:sz w:val="20"/>
+                <w:szCs w:val="18"/>
+                <w:lang w:val="en-US"/>
+              </w:rPr>
+              <w:t>30</w:t>
+            </w:r>
+            <w:r>
+              <w:rPr>
+                <w:sz w:val="20"/>
+                <w:szCs w:val="18"/>
+                <w:lang w:val="en-US"/>
+              </w:rPr>
+              <w:t xml:space="preserve"> years</w:t>
+            </w:r>
+          </w:p>
+        </w:tc>
+        <w:tc>
+          <w:tcPr>
+            <w:tcW w:w="3680" w:type="dxa"/>
+          </w:tcPr>
+          <w:p>
+            <w:pPr>
+              <w:rPr>
+                <w:i/>
+                <w:iCs/>
+                <w:sz w:val="20"/>
+                <w:szCs w:val="18"/>
+                <w:u w:val="single"/>
+                <w:lang w:val="en-US"/>
+              </w:rPr>
+            </w:pPr>
+            <w:r>
+              <w:rPr>
+                <w:i/>
+                <w:iCs/>
+                <w:sz w:val="20"/>
+                <w:szCs w:val="18"/>
+                <w:u w:val="single"/>
+                <w:lang w:val="en-US"/>
+              </w:rPr>
+              <w:t>Standard pension</w:t>
+            </w:r>
+          </w:p>
+          <w:p>
+            <w:pPr>
+              <w:rPr>
+                <w:sz w:val="20"/>
+                <w:szCs w:val="18"/>
+                <w:lang w:val="en-US"/>
+              </w:rPr>
+            </w:pPr>
+            <w:r>
+              <w:rPr>
+                <w:i/>
+                <w:iCs/>
+                <w:sz w:val="20"/>
+                <w:szCs w:val="18"/>
+                <w:lang w:val="en-US"/>
+              </w:rPr>
+              <w:t>Age</w:t>
+            </w:r>
+            <w:r>
+              <w:rPr>
+                <w:sz w:val="20"/>
+                <w:szCs w:val="18"/>
+                <w:lang w:val="en-US"/>
+              </w:rPr>
+              <w:t xml:space="preserve">: </w:t>
+            </w:r>
+            <w:r>
+              <w:rPr>
+                <w:sz w:val="20"/>
+                <w:szCs w:val="18"/>
+                <w:lang w:val="en-US"/>
+              </w:rPr>
+              <w:t>6</w:t>
+            </w:r>
+            <w:r>
+              <w:rPr>
+                <w:sz w:val="20"/>
+                <w:szCs w:val="18"/>
+                <w:lang w:val="en-US"/>
+              </w:rPr>
+              <w:t>6</w:t>
+            </w:r>
+            <w:r>
+              <w:rPr>
+                <w:sz w:val="20"/>
+                <w:szCs w:val="18"/>
+                <w:lang w:val="en-US"/>
+              </w:rPr>
+              <w:t xml:space="preserve"> </w:t>
+            </w:r>
+          </w:p>
+          <w:p>
+            <w:pPr>
+              <w:rPr>
+                <w:sz w:val="20"/>
+                <w:szCs w:val="18"/>
+                <w:lang w:val="en-US"/>
+              </w:rPr>
+            </w:pPr>
+            <w:r>
+              <w:rPr>
+                <w:i/>
+                <w:iCs/>
+                <w:sz w:val="20"/>
+                <w:szCs w:val="18"/>
+                <w:lang w:val="en-US"/>
+              </w:rPr>
+              <w:t>Contributions:</w:t>
+            </w:r>
+            <w:r>
+              <w:rPr>
+                <w:i/>
+                <w:iCs/>
+                <w:sz w:val="20"/>
+                <w:szCs w:val="18"/>
+                <w:lang w:val="en-US"/>
+              </w:rPr>
+              <w:t xml:space="preserve"> </w:t>
+            </w:r>
+            <w:r>
+              <w:rPr>
+                <w:sz w:val="20"/>
+                <w:szCs w:val="18"/>
+                <w:lang w:val="en-US"/>
+              </w:rPr>
+              <w:t>15 years</w:t>
+            </w:r>
+          </w:p>
+          <w:p>
+            <w:pPr>
+              <w:rPr>
+                <w:i/>
+                <w:iCs/>
+                <w:sz w:val="20"/>
+                <w:szCs w:val="18"/>
+                <w:u w:val="single"/>
+                <w:lang w:val="en-US"/>
+              </w:rPr>
+            </w:pPr>
+            <w:r>
+              <w:rPr>
+                <w:i/>
+                <w:iCs/>
+                <w:sz w:val="20"/>
+                <w:szCs w:val="18"/>
+                <w:u w:val="single"/>
+                <w:lang w:val="en-US"/>
+              </w:rPr>
+              <w:t>Early pension</w:t>
+            </w:r>
+          </w:p>
+          <w:p>
+            <w:pPr>
+              <w:rPr>
+                <w:sz w:val="20"/>
+                <w:szCs w:val="18"/>
+                <w:lang w:val="en-US"/>
+              </w:rPr>
+            </w:pPr>
+            <w:r>
+              <w:rPr>
+                <w:i/>
+                <w:iCs/>
+                <w:sz w:val="20"/>
+                <w:szCs w:val="18"/>
+                <w:lang w:val="en-US"/>
+              </w:rPr>
+              <w:t>Age</w:t>
+            </w:r>
+            <w:r>
+              <w:rPr>
+                <w:sz w:val="20"/>
+                <w:szCs w:val="18"/>
+                <w:lang w:val="en-US"/>
+              </w:rPr>
+              <w:t xml:space="preserve">: </w:t>
+            </w:r>
+            <w:r>
+              <w:rPr>
+                <w:sz w:val="20"/>
+                <w:szCs w:val="18"/>
+                <w:lang w:val="en-US"/>
+              </w:rPr>
+              <w:t>60</w:t>
+            </w:r>
+          </w:p>
+          <w:p>
+            <w:pPr>
+              <w:rPr>
+                <w:sz w:val="20"/>
+                <w:szCs w:val="18"/>
+                <w:lang w:val="en-US"/>
+              </w:rPr>
+            </w:pPr>
+            <w:r>
+              <w:rPr>
+                <w:i/>
+                <w:iCs/>
+                <w:sz w:val="20"/>
+                <w:szCs w:val="18"/>
+                <w:lang w:val="en-US"/>
+              </w:rPr>
+              <w:t>Contributions:</w:t>
+            </w:r>
+            <w:r>
+              <w:rPr>
+                <w:i/>
+                <w:iCs/>
+                <w:sz w:val="20"/>
+                <w:szCs w:val="18"/>
+                <w:lang w:val="en-US"/>
+              </w:rPr>
+              <w:t xml:space="preserve"> </w:t>
+            </w:r>
+            <w:r>
+              <w:rPr>
+                <w:sz w:val="20"/>
+                <w:szCs w:val="18"/>
+                <w:lang w:val="en-US"/>
+              </w:rPr>
+              <w:t>4</w:t>
+            </w:r>
+            <w:r>
+              <w:rPr>
+                <w:sz w:val="20"/>
+                <w:szCs w:val="18"/>
+                <w:lang w:val="en-US"/>
+              </w:rPr>
+              <w:t>0 years</w:t>
+            </w:r>
+          </w:p>
+        </w:tc>
+      </w:tr>
+      <w:tr>
+        <w:trPr>
+          <w:jc w:val="center"/>
+        </w:trPr>
+        <w:tc>
+          <w:tcPr>
+            <w:tcW w:w="1696" w:type="dxa"/>
+          </w:tcPr>
+          <w:p>
+            <w:pPr>
+              <w:rPr>
+                <w:b/>
+                <w:bCs/>
+                <w:sz w:val="20"/>
+                <w:szCs w:val="18"/>
+                <w:lang w:val="en-US"/>
+              </w:rPr>
+            </w:pPr>
+            <w:r>
+              <w:rPr>
+                <w:b/>
+                <w:bCs/>
+                <w:sz w:val="20"/>
+                <w:szCs w:val="18"/>
+                <w:lang w:val="en-US"/>
+              </w:rPr>
+              <w:t>Greece</w:t>
+            </w:r>
+            <w:r>
+              <w:rPr>
+                <w:b/>
+                <w:bCs/>
+                <w:sz w:val="20"/>
+                <w:szCs w:val="18"/>
+                <w:lang w:val="en-US"/>
+              </w:rPr>
+              <w:t>*</w:t>
+            </w:r>
+          </w:p>
+        </w:tc>
+        <w:tc>
+          <w:tcPr>
+            <w:tcW w:w="3686" w:type="dxa"/>
+          </w:tcPr>
+          <w:p>
+            <w:pPr>
+              <w:rPr>
+                <w:i/>
+                <w:iCs/>
+                <w:sz w:val="20"/>
+                <w:szCs w:val="18"/>
+                <w:u w:val="single"/>
+                <w:lang w:val="en-US"/>
+              </w:rPr>
+            </w:pPr>
+            <w:r>
+              <w:rPr>
+                <w:i/>
+                <w:iCs/>
+                <w:sz w:val="20"/>
+                <w:szCs w:val="18"/>
+                <w:u w:val="single"/>
+                <w:lang w:val="en-US"/>
+              </w:rPr>
+              <w:t>Standard pension</w:t>
+            </w:r>
+          </w:p>
+          <w:p>
+            <w:pPr>
+              <w:rPr>
+                <w:sz w:val="20"/>
+                <w:szCs w:val="18"/>
+                <w:lang w:val="en-US"/>
+              </w:rPr>
+            </w:pPr>
+            <w:r>
+              <w:rPr>
+                <w:i/>
+                <w:iCs/>
+                <w:sz w:val="20"/>
+                <w:szCs w:val="18"/>
+                <w:lang w:val="en-US"/>
+              </w:rPr>
+              <w:lastRenderedPageBreak/>
+              <w:t>Age:</w:t>
+            </w:r>
+            <w:r>
+              <w:rPr>
+                <w:sz w:val="20"/>
+                <w:szCs w:val="18"/>
+                <w:lang w:val="en-US"/>
+              </w:rPr>
+              <w:t xml:space="preserve"> 6</w:t>
+            </w:r>
+            <w:r>
+              <w:rPr>
+                <w:sz w:val="20"/>
+                <w:szCs w:val="18"/>
+                <w:lang w:val="en-US"/>
+              </w:rPr>
+              <w:t>5 for males; 60 for females</w:t>
+            </w:r>
+          </w:p>
+          <w:p>
+            <w:pPr>
+              <w:rPr>
+                <w:sz w:val="20"/>
+                <w:szCs w:val="18"/>
+                <w:lang w:val="en-US"/>
+              </w:rPr>
+            </w:pPr>
+            <w:r>
+              <w:rPr>
+                <w:i/>
+                <w:iCs/>
+                <w:sz w:val="20"/>
+                <w:szCs w:val="18"/>
+                <w:lang w:val="en-US"/>
+              </w:rPr>
+              <w:t>Contributions:</w:t>
+            </w:r>
+            <w:r>
+              <w:rPr>
+                <w:sz w:val="20"/>
+                <w:szCs w:val="18"/>
+                <w:lang w:val="en-US"/>
+              </w:rPr>
+              <w:t xml:space="preserve"> 15 years</w:t>
+            </w:r>
+          </w:p>
+          <w:p>
+            <w:pPr>
+              <w:rPr>
+                <w:i/>
+                <w:iCs/>
+                <w:sz w:val="20"/>
+                <w:szCs w:val="18"/>
+                <w:u w:val="single"/>
+                <w:lang w:val="en-US"/>
+              </w:rPr>
+            </w:pPr>
+            <w:r>
+              <w:rPr>
+                <w:i/>
+                <w:iCs/>
+                <w:sz w:val="20"/>
+                <w:szCs w:val="18"/>
+                <w:u w:val="single"/>
+                <w:lang w:val="en-US"/>
+              </w:rPr>
+              <w:t>Early pension</w:t>
+            </w:r>
+          </w:p>
+          <w:p>
+            <w:pPr>
+              <w:rPr>
+                <w:sz w:val="20"/>
+                <w:szCs w:val="18"/>
+                <w:lang w:val="en-US"/>
+              </w:rPr>
+            </w:pPr>
+            <w:r>
+              <w:rPr>
+                <w:i/>
+                <w:iCs/>
+                <w:sz w:val="20"/>
+                <w:szCs w:val="18"/>
+                <w:lang w:val="en-US"/>
+              </w:rPr>
+              <w:t>Age</w:t>
+            </w:r>
+            <w:r>
+              <w:rPr>
+                <w:i/>
+                <w:iCs/>
+                <w:sz w:val="20"/>
+                <w:szCs w:val="18"/>
+                <w:lang w:val="en-US"/>
+              </w:rPr>
+              <w:t xml:space="preserve"> and contributions</w:t>
+            </w:r>
+            <w:r>
+              <w:rPr>
+                <w:i/>
+                <w:iCs/>
+                <w:sz w:val="20"/>
+                <w:szCs w:val="18"/>
+                <w:lang w:val="en-US"/>
+              </w:rPr>
+              <w:t>:</w:t>
+            </w:r>
+            <w:r>
+              <w:rPr>
+                <w:sz w:val="20"/>
+                <w:szCs w:val="18"/>
+                <w:lang w:val="en-US"/>
+              </w:rPr>
+              <w:t xml:space="preserve"> </w:t>
+            </w:r>
+            <w:r>
+              <w:rPr>
+                <w:sz w:val="20"/>
+                <w:szCs w:val="18"/>
+                <w:lang w:val="en-US"/>
+              </w:rPr>
+              <w:t>60 if 35 years of contributions; any age if 37 years of contributions</w:t>
+            </w:r>
+          </w:p>
+        </w:tc>
+        <w:tc>
+          <w:tcPr>
+            <w:tcW w:w="3680" w:type="dxa"/>
+          </w:tcPr>
+          <w:p>
+            <w:pPr>
+              <w:rPr>
+                <w:i/>
+                <w:iCs/>
+                <w:sz w:val="20"/>
+                <w:szCs w:val="18"/>
+                <w:u w:val="single"/>
+                <w:lang w:val="en-US"/>
+              </w:rPr>
+            </w:pPr>
+            <w:r>
+              <w:rPr>
+                <w:i/>
+                <w:iCs/>
+                <w:sz w:val="20"/>
+                <w:szCs w:val="18"/>
+                <w:u w:val="single"/>
+                <w:lang w:val="en-US"/>
+              </w:rPr>
+              <w:lastRenderedPageBreak/>
+              <w:t>Standard pension</w:t>
+            </w:r>
+          </w:p>
+          <w:p>
+            <w:pPr>
+              <w:rPr>
+                <w:sz w:val="20"/>
+                <w:szCs w:val="18"/>
+                <w:lang w:val="en-US"/>
+              </w:rPr>
+            </w:pPr>
+            <w:r>
+              <w:rPr>
+                <w:i/>
+                <w:iCs/>
+                <w:sz w:val="20"/>
+                <w:szCs w:val="18"/>
+                <w:lang w:val="en-US"/>
+              </w:rPr>
+              <w:lastRenderedPageBreak/>
+              <w:t>Age:</w:t>
+            </w:r>
+            <w:r>
+              <w:rPr>
+                <w:sz w:val="20"/>
+                <w:szCs w:val="18"/>
+                <w:lang w:val="en-US"/>
+              </w:rPr>
+              <w:t xml:space="preserve"> </w:t>
+            </w:r>
+            <w:r>
+              <w:rPr>
+                <w:sz w:val="20"/>
+                <w:szCs w:val="18"/>
+                <w:lang w:val="en-US"/>
+              </w:rPr>
+              <w:t>67</w:t>
+            </w:r>
+          </w:p>
+          <w:p>
+            <w:pPr>
+              <w:rPr>
+                <w:sz w:val="20"/>
+                <w:szCs w:val="18"/>
+                <w:lang w:val="en-US"/>
+              </w:rPr>
+            </w:pPr>
+            <w:r>
+              <w:rPr>
+                <w:i/>
+                <w:iCs/>
+                <w:sz w:val="20"/>
+                <w:szCs w:val="18"/>
+                <w:lang w:val="en-US"/>
+              </w:rPr>
+              <w:t>Contributions:</w:t>
+            </w:r>
+            <w:r>
+              <w:rPr>
+                <w:sz w:val="20"/>
+                <w:szCs w:val="18"/>
+                <w:lang w:val="en-US"/>
+              </w:rPr>
+              <w:t xml:space="preserve"> 15 years</w:t>
+            </w:r>
+          </w:p>
+          <w:p>
+            <w:pPr>
+              <w:rPr>
+                <w:i/>
+                <w:iCs/>
+                <w:sz w:val="20"/>
+                <w:szCs w:val="18"/>
+                <w:u w:val="single"/>
+                <w:lang w:val="en-US"/>
+              </w:rPr>
+            </w:pPr>
+            <w:r>
+              <w:rPr>
+                <w:i/>
+                <w:iCs/>
+                <w:sz w:val="20"/>
+                <w:szCs w:val="18"/>
+                <w:u w:val="single"/>
+                <w:lang w:val="en-US"/>
+              </w:rPr>
+              <w:t>Early pension</w:t>
+            </w:r>
+          </w:p>
+          <w:p>
+            <w:pPr>
+              <w:rPr>
+                <w:sz w:val="20"/>
+                <w:szCs w:val="18"/>
+                <w:lang w:val="en-US"/>
+              </w:rPr>
+            </w:pPr>
+            <w:r>
+              <w:rPr>
+                <w:i/>
+                <w:iCs/>
+                <w:sz w:val="20"/>
+                <w:szCs w:val="18"/>
+                <w:lang w:val="en-US"/>
+              </w:rPr>
+              <w:t>Age:</w:t>
+            </w:r>
+            <w:r>
+              <w:rPr>
+                <w:sz w:val="20"/>
+                <w:szCs w:val="18"/>
+                <w:lang w:val="en-US"/>
+              </w:rPr>
+              <w:t xml:space="preserve"> </w:t>
+            </w:r>
+            <w:r>
+              <w:rPr>
+                <w:sz w:val="20"/>
+                <w:szCs w:val="18"/>
+                <w:lang w:val="en-US"/>
+              </w:rPr>
+              <w:t>6</w:t>
+            </w:r>
+            <w:r>
+              <w:rPr>
+                <w:sz w:val="20"/>
+                <w:szCs w:val="18"/>
+                <w:lang w:val="en-US"/>
+              </w:rPr>
+              <w:t>2</w:t>
+            </w:r>
+            <w:r>
+              <w:rPr>
+                <w:sz w:val="20"/>
+                <w:szCs w:val="18"/>
+                <w:lang w:val="en-US"/>
+              </w:rPr>
+              <w:t xml:space="preserve"> if 35 years of contributions; any age if 37 years of contributions</w:t>
+            </w:r>
+          </w:p>
+        </w:tc>
+      </w:tr>
+      <w:tr>
+        <w:trPr>
+          <w:trHeight w:val="1679"/>
+          <w:jc w:val="center"/>
+        </w:trPr>
+        <w:tc>
+          <w:tcPr>
+            <w:tcW w:w="1696" w:type="dxa"/>
+          </w:tcPr>
+          <w:p>
+            <w:pPr>
+              <w:rPr>
+                <w:b/>
+                <w:bCs/>
+                <w:sz w:val="20"/>
+                <w:szCs w:val="18"/>
+                <w:lang w:val="en-US"/>
+              </w:rPr>
+            </w:pPr>
+            <w:r>
+              <w:rPr>
+                <w:b/>
+                <w:bCs/>
+                <w:sz w:val="20"/>
+                <w:szCs w:val="18"/>
+                <w:lang w:val="en-US"/>
+              </w:rPr>
+              <w:lastRenderedPageBreak/>
+              <w:t>Luxembourg</w:t>
+            </w:r>
+          </w:p>
+        </w:tc>
+        <w:tc>
+          <w:tcPr>
+            <w:tcW w:w="3686" w:type="dxa"/>
+          </w:tcPr>
+          <w:p>
+            <w:pPr>
+              <w:rPr>
+                <w:i/>
+                <w:iCs/>
+                <w:sz w:val="20"/>
+                <w:szCs w:val="18"/>
+                <w:u w:val="single"/>
+                <w:lang w:val="en-US"/>
+              </w:rPr>
+            </w:pPr>
+            <w:r>
+              <w:rPr>
+                <w:i/>
+                <w:iCs/>
+                <w:sz w:val="20"/>
+                <w:szCs w:val="18"/>
+                <w:u w:val="single"/>
+                <w:lang w:val="en-US"/>
+              </w:rPr>
+              <w:t>Standard pension</w:t>
+            </w:r>
+          </w:p>
+          <w:p>
+            <w:pPr>
+              <w:rPr>
+                <w:i/>
+                <w:iCs/>
+                <w:sz w:val="20"/>
+                <w:szCs w:val="18"/>
+                <w:lang w:val="en-US"/>
+              </w:rPr>
+            </w:pPr>
+            <w:r>
+              <w:rPr>
+                <w:i/>
+                <w:iCs/>
+                <w:sz w:val="20"/>
+                <w:szCs w:val="18"/>
+                <w:lang w:val="en-US"/>
+              </w:rPr>
+              <w:t xml:space="preserve">Age: </w:t>
+            </w:r>
+            <w:r>
+              <w:rPr>
+                <w:sz w:val="20"/>
+                <w:szCs w:val="18"/>
+                <w:lang w:val="en-US"/>
+              </w:rPr>
+              <w:t>65</w:t>
+            </w:r>
+          </w:p>
+          <w:p>
+            <w:pPr>
+              <w:rPr>
+                <w:sz w:val="20"/>
+                <w:szCs w:val="18"/>
+                <w:lang w:val="en-US"/>
+              </w:rPr>
+            </w:pPr>
+            <w:r>
+              <w:rPr>
+                <w:i/>
+                <w:iCs/>
+                <w:sz w:val="20"/>
+                <w:szCs w:val="18"/>
+                <w:lang w:val="en-US"/>
+              </w:rPr>
+              <w:t>Contributions:</w:t>
+            </w:r>
+            <w:r>
+              <w:rPr>
+                <w:sz w:val="20"/>
+                <w:szCs w:val="18"/>
+                <w:lang w:val="en-US"/>
+              </w:rPr>
+              <w:t xml:space="preserve"> </w:t>
+            </w:r>
+            <w:r>
+              <w:rPr>
+                <w:sz w:val="20"/>
+                <w:szCs w:val="18"/>
+                <w:lang w:val="en-US"/>
+              </w:rPr>
+              <w:t>10</w:t>
+            </w:r>
+            <w:r>
+              <w:rPr>
+                <w:sz w:val="20"/>
+                <w:szCs w:val="18"/>
+                <w:lang w:val="en-US"/>
+              </w:rPr>
+              <w:t xml:space="preserve"> years</w:t>
+            </w:r>
+          </w:p>
+          <w:p>
+            <w:pPr>
+              <w:rPr>
+                <w:i/>
+                <w:iCs/>
+                <w:sz w:val="20"/>
+                <w:szCs w:val="18"/>
+                <w:u w:val="single"/>
+                <w:lang w:val="en-US"/>
+              </w:rPr>
+            </w:pPr>
+            <w:r>
+              <w:rPr>
+                <w:i/>
+                <w:iCs/>
+                <w:sz w:val="20"/>
+                <w:szCs w:val="18"/>
+                <w:u w:val="single"/>
+                <w:lang w:val="en-US"/>
+              </w:rPr>
+              <w:t>Early pension</w:t>
+            </w:r>
+          </w:p>
+          <w:p>
+            <w:pPr>
+              <w:rPr>
+                <w:i/>
+                <w:iCs/>
+                <w:sz w:val="20"/>
+                <w:szCs w:val="18"/>
+                <w:lang w:val="en-US"/>
+              </w:rPr>
+            </w:pPr>
+            <w:r>
+              <w:rPr>
+                <w:i/>
+                <w:iCs/>
+                <w:sz w:val="20"/>
+                <w:szCs w:val="18"/>
+                <w:lang w:val="en-US"/>
+              </w:rPr>
+              <w:t xml:space="preserve">Age and contributions: </w:t>
+            </w:r>
+            <w:r>
+              <w:rPr>
+                <w:sz w:val="20"/>
+                <w:szCs w:val="18"/>
+                <w:lang w:val="en-US"/>
+              </w:rPr>
+              <w:t>6</w:t>
+            </w:r>
+            <w:r>
+              <w:rPr>
+                <w:sz w:val="20"/>
+                <w:szCs w:val="18"/>
+                <w:lang w:val="en-US"/>
+              </w:rPr>
+              <w:t>0</w:t>
+            </w:r>
+            <w:r>
+              <w:rPr>
+                <w:sz w:val="20"/>
+                <w:szCs w:val="18"/>
+                <w:lang w:val="en-US"/>
+              </w:rPr>
+              <w:t xml:space="preserve"> </w:t>
+            </w:r>
+            <w:r>
+              <w:rPr>
+                <w:sz w:val="20"/>
+                <w:szCs w:val="18"/>
+                <w:lang w:val="en-US"/>
+              </w:rPr>
+              <w:t xml:space="preserve">for males and 57 for females </w:t>
+            </w:r>
+            <w:r>
+              <w:rPr>
+                <w:sz w:val="20"/>
+                <w:szCs w:val="18"/>
+                <w:lang w:val="en-US"/>
+              </w:rPr>
+              <w:t xml:space="preserve">if </w:t>
+            </w:r>
+            <w:r>
+              <w:rPr>
+                <w:sz w:val="20"/>
+                <w:szCs w:val="18"/>
+                <w:lang w:val="en-US"/>
+              </w:rPr>
+              <w:t>40</w:t>
+            </w:r>
+            <w:r>
+              <w:rPr>
+                <w:sz w:val="20"/>
+                <w:szCs w:val="18"/>
+                <w:lang w:val="en-US"/>
+              </w:rPr>
+              <w:t xml:space="preserve"> years of contributions</w:t>
+            </w:r>
+          </w:p>
+        </w:tc>
+        <w:tc>
+          <w:tcPr>
+            <w:tcW w:w="3680" w:type="dxa"/>
+          </w:tcPr>
+          <w:p>
+            <w:pPr>
+              <w:rPr>
+                <w:i/>
+                <w:iCs/>
+                <w:sz w:val="20"/>
+                <w:szCs w:val="18"/>
+                <w:u w:val="single"/>
+                <w:lang w:val="en-US"/>
+              </w:rPr>
+            </w:pPr>
+            <w:r>
+              <w:rPr>
+                <w:i/>
+                <w:iCs/>
+                <w:sz w:val="20"/>
+                <w:szCs w:val="18"/>
+                <w:u w:val="single"/>
+                <w:lang w:val="en-US"/>
+              </w:rPr>
+              <w:t>Standard pension</w:t>
+            </w:r>
+          </w:p>
+          <w:p>
+            <w:pPr>
+              <w:rPr>
+                <w:i/>
+                <w:iCs/>
+                <w:sz w:val="20"/>
+                <w:szCs w:val="18"/>
+                <w:lang w:val="en-US"/>
+              </w:rPr>
+            </w:pPr>
+            <w:r>
+              <w:rPr>
+                <w:i/>
+                <w:iCs/>
+                <w:sz w:val="20"/>
+                <w:szCs w:val="18"/>
+                <w:lang w:val="en-US"/>
+              </w:rPr>
+              <w:t xml:space="preserve">Age: </w:t>
+            </w:r>
+            <w:r>
+              <w:rPr>
+                <w:sz w:val="20"/>
+                <w:szCs w:val="18"/>
+                <w:lang w:val="en-US"/>
+              </w:rPr>
+              <w:t>65</w:t>
+            </w:r>
+          </w:p>
+          <w:p>
+            <w:pPr>
+              <w:rPr>
+                <w:sz w:val="20"/>
+                <w:szCs w:val="18"/>
+                <w:lang w:val="en-US"/>
+              </w:rPr>
+            </w:pPr>
+            <w:r>
+              <w:rPr>
+                <w:i/>
+                <w:iCs/>
+                <w:sz w:val="20"/>
+                <w:szCs w:val="18"/>
+                <w:lang w:val="en-US"/>
+              </w:rPr>
+              <w:t>Contributions:</w:t>
+            </w:r>
+            <w:r>
+              <w:rPr>
+                <w:sz w:val="20"/>
+                <w:szCs w:val="18"/>
+                <w:lang w:val="en-US"/>
+              </w:rPr>
+              <w:t xml:space="preserve"> </w:t>
+            </w:r>
+            <w:r>
+              <w:rPr>
+                <w:sz w:val="20"/>
+                <w:szCs w:val="18"/>
+                <w:lang w:val="en-US"/>
+              </w:rPr>
+              <w:t>10</w:t>
+            </w:r>
+            <w:r>
+              <w:rPr>
+                <w:sz w:val="20"/>
+                <w:szCs w:val="18"/>
+                <w:lang w:val="en-US"/>
+              </w:rPr>
+              <w:t xml:space="preserve"> years</w:t>
+            </w:r>
+          </w:p>
+          <w:p>
+            <w:pPr>
+              <w:rPr>
+                <w:i/>
+                <w:iCs/>
+                <w:sz w:val="20"/>
+                <w:szCs w:val="18"/>
+                <w:u w:val="single"/>
+                <w:lang w:val="en-US"/>
+              </w:rPr>
+            </w:pPr>
+            <w:r>
+              <w:rPr>
+                <w:i/>
+                <w:iCs/>
+                <w:sz w:val="20"/>
+                <w:szCs w:val="18"/>
+                <w:u w:val="single"/>
+                <w:lang w:val="en-US"/>
+              </w:rPr>
+              <w:t>Early pension</w:t>
+            </w:r>
+          </w:p>
+          <w:p>
+            <w:pPr>
+              <w:rPr>
+                <w:i/>
+                <w:iCs/>
+                <w:sz w:val="20"/>
+                <w:szCs w:val="18"/>
+                <w:u w:val="single"/>
+                <w:lang w:val="en-US"/>
+              </w:rPr>
+            </w:pPr>
+            <w:r>
+              <w:rPr>
+                <w:i/>
+                <w:iCs/>
+                <w:sz w:val="20"/>
+                <w:szCs w:val="18"/>
+                <w:lang w:val="en-US"/>
+              </w:rPr>
+              <w:t xml:space="preserve">Age and contributions: </w:t>
+            </w:r>
+            <w:r>
+              <w:rPr>
+                <w:sz w:val="20"/>
+                <w:szCs w:val="18"/>
+                <w:lang w:val="en-US"/>
+              </w:rPr>
+              <w:t>6</w:t>
+            </w:r>
+            <w:r>
+              <w:rPr>
+                <w:sz w:val="20"/>
+                <w:szCs w:val="18"/>
+                <w:lang w:val="en-US"/>
+              </w:rPr>
+              <w:t>0</w:t>
+            </w:r>
+            <w:r>
+              <w:rPr>
+                <w:sz w:val="20"/>
+                <w:szCs w:val="18"/>
+                <w:lang w:val="en-US"/>
+              </w:rPr>
+              <w:t xml:space="preserve"> </w:t>
+            </w:r>
+            <w:r>
+              <w:rPr>
+                <w:sz w:val="20"/>
+                <w:szCs w:val="18"/>
+                <w:lang w:val="en-US"/>
+              </w:rPr>
+              <w:t xml:space="preserve">for males and 57 for females </w:t>
+            </w:r>
+            <w:r>
+              <w:rPr>
+                <w:sz w:val="20"/>
+                <w:szCs w:val="18"/>
+                <w:lang w:val="en-US"/>
+              </w:rPr>
+              <w:t xml:space="preserve">if </w:t>
+            </w:r>
+            <w:r>
+              <w:rPr>
+                <w:sz w:val="20"/>
+                <w:szCs w:val="18"/>
+                <w:lang w:val="en-US"/>
+              </w:rPr>
+              <w:t>40</w:t>
+            </w:r>
+            <w:r>
+              <w:rPr>
+                <w:sz w:val="20"/>
+                <w:szCs w:val="18"/>
+                <w:lang w:val="en-US"/>
+              </w:rPr>
+              <w:t xml:space="preserve"> years of contributions</w:t>
+            </w:r>
+          </w:p>
+        </w:tc>
+      </w:tr>
+    </w:tbl>
+    <w:p>
+      <w:pPr>
+        <w:rPr>
+          <w:lang w:val="en-US"/>
+        </w:rPr>
+      </w:pPr>
+    </w:p>
     <w:sectPr>
       <w:pgSz w:w="11906" w:h="16838"/>
       <w:pgMar w:top="1417" w:right="1417" w:bottom="1417" w:left="1417" w:header="708" w:footer="708" w:gutter="0"/>

</xml_diff>